<commit_message>
Amélioration du rapport (Ajout d'un wiki pour utiliser nos services)
</commit_message>
<xml_diff>
--- a/rapports/rapport_ALD.docx
+++ b/rapports/rapport_ALD.docx
@@ -112,7 +112,7 @@
         <w:jc w:val="center"/>
       </w:pPr>
       <w:bookmarkStart w:id="0" w:name="_Toc347332329"/>
-      <w:bookmarkStart w:id="1" w:name="_Toc347507577"/>
+      <w:bookmarkStart w:id="1" w:name="_Toc347656823"/>
       <w:r>
         <w:t>Architecture Logicielle Distribuée :</w:t>
       </w:r>
@@ -178,7 +178,7 @@
           <w:r>
             <w:fldChar w:fldCharType="separate"/>
           </w:r>
-          <w:hyperlink w:anchor="_Toc347507577" w:history="1">
+          <w:hyperlink w:anchor="_Toc347656823" w:history="1">
             <w:r>
               <w:rPr>
                 <w:rStyle w:val="Lienhypertexte"/>
@@ -201,7 +201,7 @@
               <w:rPr>
                 <w:webHidden/>
               </w:rPr>
-              <w:instrText xml:space="preserve"> PAGEREF _Toc347507577 \h </w:instrText>
+              <w:instrText xml:space="preserve"> PAGEREF _Toc347656823 \h </w:instrText>
             </w:r>
             <w:r>
               <w:rPr>
@@ -238,7 +238,7 @@
               <w:lang w:eastAsia="fr-FR"/>
             </w:rPr>
           </w:pPr>
-          <w:hyperlink w:anchor="_Toc347507578" w:history="1">
+          <w:hyperlink w:anchor="_Toc347656824" w:history="1">
             <w:r>
               <w:rPr>
                 <w:rStyle w:val="Lienhypertexte"/>
@@ -261,7 +261,7 @@
               <w:rPr>
                 <w:webHidden/>
               </w:rPr>
-              <w:instrText xml:space="preserve"> PAGEREF _Toc347507578 \h </w:instrText>
+              <w:instrText xml:space="preserve"> PAGEREF _Toc347656824 \h </w:instrText>
             </w:r>
             <w:r>
               <w:rPr>
@@ -298,7 +298,7 @@
               <w:lang w:eastAsia="fr-FR"/>
             </w:rPr>
           </w:pPr>
-          <w:hyperlink w:anchor="_Toc347507579" w:history="1">
+          <w:hyperlink w:anchor="_Toc347656825" w:history="1">
             <w:r>
               <w:rPr>
                 <w:rStyle w:val="Lienhypertexte"/>
@@ -321,7 +321,7 @@
               <w:rPr>
                 <w:webHidden/>
               </w:rPr>
-              <w:instrText xml:space="preserve"> PAGEREF _Toc347507579 \h </w:instrText>
+              <w:instrText xml:space="preserve"> PAGEREF _Toc347656825 \h </w:instrText>
             </w:r>
             <w:r>
               <w:rPr>
@@ -360,7 +360,7 @@
               <w:lang w:eastAsia="fr-FR"/>
             </w:rPr>
           </w:pPr>
-          <w:hyperlink w:anchor="_Toc347507580" w:history="1">
+          <w:hyperlink w:anchor="_Toc347656826" w:history="1">
             <w:r>
               <w:rPr>
                 <w:rStyle w:val="Lienhypertexte"/>
@@ -387,7 +387,7 @@
                 <w:noProof/>
                 <w:webHidden/>
               </w:rPr>
-              <w:instrText xml:space="preserve"> PAGEREF _Toc347507580 \h </w:instrText>
+              <w:instrText xml:space="preserve"> PAGEREF _Toc347656826 \h </w:instrText>
             </w:r>
             <w:r>
               <w:rPr>
@@ -430,7 +430,7 @@
               <w:lang w:eastAsia="fr-FR"/>
             </w:rPr>
           </w:pPr>
-          <w:hyperlink w:anchor="_Toc347507581" w:history="1">
+          <w:hyperlink w:anchor="_Toc347656827" w:history="1">
             <w:r>
               <w:rPr>
                 <w:rStyle w:val="Lienhypertexte"/>
@@ -457,7 +457,7 @@
                 <w:noProof/>
                 <w:webHidden/>
               </w:rPr>
-              <w:instrText xml:space="preserve"> PAGEREF _Toc347507581 \h </w:instrText>
+              <w:instrText xml:space="preserve"> PAGEREF _Toc347656827 \h </w:instrText>
             </w:r>
             <w:r>
               <w:rPr>
@@ -500,7 +500,7 @@
               <w:lang w:eastAsia="fr-FR"/>
             </w:rPr>
           </w:pPr>
-          <w:hyperlink w:anchor="_Toc347507582" w:history="1">
+          <w:hyperlink w:anchor="_Toc347656828" w:history="1">
             <w:r>
               <w:rPr>
                 <w:rStyle w:val="Lienhypertexte"/>
@@ -527,7 +527,7 @@
                 <w:noProof/>
                 <w:webHidden/>
               </w:rPr>
-              <w:instrText xml:space="preserve"> PAGEREF _Toc347507582 \h </w:instrText>
+              <w:instrText xml:space="preserve"> PAGEREF _Toc347656828 \h </w:instrText>
             </w:r>
             <w:r>
               <w:rPr>
@@ -570,7 +570,7 @@
               <w:lang w:eastAsia="fr-FR"/>
             </w:rPr>
           </w:pPr>
-          <w:hyperlink w:anchor="_Toc347507583" w:history="1">
+          <w:hyperlink w:anchor="_Toc347656829" w:history="1">
             <w:r>
               <w:rPr>
                 <w:rStyle w:val="Lienhypertexte"/>
@@ -597,7 +597,7 @@
                 <w:noProof/>
                 <w:webHidden/>
               </w:rPr>
-              <w:instrText xml:space="preserve"> PAGEREF _Toc347507583 \h </w:instrText>
+              <w:instrText xml:space="preserve"> PAGEREF _Toc347656829 \h </w:instrText>
             </w:r>
             <w:r>
               <w:rPr>
@@ -640,7 +640,7 @@
               <w:lang w:eastAsia="fr-FR"/>
             </w:rPr>
           </w:pPr>
-          <w:hyperlink w:anchor="_Toc347507584" w:history="1">
+          <w:hyperlink w:anchor="_Toc347656830" w:history="1">
             <w:r>
               <w:rPr>
                 <w:rStyle w:val="Lienhypertexte"/>
@@ -667,7 +667,7 @@
                 <w:noProof/>
                 <w:webHidden/>
               </w:rPr>
-              <w:instrText xml:space="preserve"> PAGEREF _Toc347507584 \h </w:instrText>
+              <w:instrText xml:space="preserve"> PAGEREF _Toc347656830 \h </w:instrText>
             </w:r>
             <w:r>
               <w:rPr>
@@ -710,7 +710,7 @@
               <w:lang w:eastAsia="fr-FR"/>
             </w:rPr>
           </w:pPr>
-          <w:hyperlink w:anchor="_Toc347507585" w:history="1">
+          <w:hyperlink w:anchor="_Toc347656831" w:history="1">
             <w:r>
               <w:rPr>
                 <w:rStyle w:val="Lienhypertexte"/>
@@ -737,7 +737,7 @@
                 <w:noProof/>
                 <w:webHidden/>
               </w:rPr>
-              <w:instrText xml:space="preserve"> PAGEREF _Toc347507585 \h </w:instrText>
+              <w:instrText xml:space="preserve"> PAGEREF _Toc347656831 \h </w:instrText>
             </w:r>
             <w:r>
               <w:rPr>
@@ -780,7 +780,7 @@
               <w:lang w:eastAsia="fr-FR"/>
             </w:rPr>
           </w:pPr>
-          <w:hyperlink w:anchor="_Toc347507586" w:history="1">
+          <w:hyperlink w:anchor="_Toc347656832" w:history="1">
             <w:r>
               <w:rPr>
                 <w:rStyle w:val="Lienhypertexte"/>
@@ -807,7 +807,7 @@
                 <w:noProof/>
                 <w:webHidden/>
               </w:rPr>
-              <w:instrText xml:space="preserve"> PAGEREF _Toc347507586 \h </w:instrText>
+              <w:instrText xml:space="preserve"> PAGEREF _Toc347656832 \h </w:instrText>
             </w:r>
             <w:r>
               <w:rPr>
@@ -850,7 +850,7 @@
               <w:lang w:eastAsia="fr-FR"/>
             </w:rPr>
           </w:pPr>
-          <w:hyperlink w:anchor="_Toc347507587" w:history="1">
+          <w:hyperlink w:anchor="_Toc347656833" w:history="1">
             <w:r>
               <w:rPr>
                 <w:rStyle w:val="Lienhypertexte"/>
@@ -877,7 +877,7 @@
                 <w:noProof/>
                 <w:webHidden/>
               </w:rPr>
-              <w:instrText xml:space="preserve"> PAGEREF _Toc347507587 \h </w:instrText>
+              <w:instrText xml:space="preserve"> PAGEREF _Toc347656833 \h </w:instrText>
             </w:r>
             <w:r>
               <w:rPr>
@@ -920,7 +920,7 @@
               <w:lang w:eastAsia="fr-FR"/>
             </w:rPr>
           </w:pPr>
-          <w:hyperlink w:anchor="_Toc347507588" w:history="1">
+          <w:hyperlink w:anchor="_Toc347656834" w:history="1">
             <w:r>
               <w:rPr>
                 <w:rStyle w:val="Lienhypertexte"/>
@@ -947,7 +947,7 @@
                 <w:noProof/>
                 <w:webHidden/>
               </w:rPr>
-              <w:instrText xml:space="preserve"> PAGEREF _Toc347507588 \h </w:instrText>
+              <w:instrText xml:space="preserve"> PAGEREF _Toc347656834 \h </w:instrText>
             </w:r>
             <w:r>
               <w:rPr>
@@ -990,7 +990,7 @@
               <w:lang w:eastAsia="fr-FR"/>
             </w:rPr>
           </w:pPr>
-          <w:hyperlink w:anchor="_Toc347507589" w:history="1">
+          <w:hyperlink w:anchor="_Toc347656835" w:history="1">
             <w:r>
               <w:rPr>
                 <w:rStyle w:val="Lienhypertexte"/>
@@ -1017,7 +1017,7 @@
                 <w:noProof/>
                 <w:webHidden/>
               </w:rPr>
-              <w:instrText xml:space="preserve"> PAGEREF _Toc347507589 \h </w:instrText>
+              <w:instrText xml:space="preserve"> PAGEREF _Toc347656835 \h </w:instrText>
             </w:r>
             <w:r>
               <w:rPr>
@@ -1060,7 +1060,7 @@
               <w:lang w:eastAsia="fr-FR"/>
             </w:rPr>
           </w:pPr>
-          <w:hyperlink w:anchor="_Toc347507590" w:history="1">
+          <w:hyperlink w:anchor="_Toc347656836" w:history="1">
             <w:r>
               <w:rPr>
                 <w:rStyle w:val="Lienhypertexte"/>
@@ -1087,7 +1087,7 @@
                 <w:noProof/>
                 <w:webHidden/>
               </w:rPr>
-              <w:instrText xml:space="preserve"> PAGEREF _Toc347507590 \h </w:instrText>
+              <w:instrText xml:space="preserve"> PAGEREF _Toc347656836 \h </w:instrText>
             </w:r>
             <w:r>
               <w:rPr>
@@ -1130,7 +1130,7 @@
               <w:lang w:eastAsia="fr-FR"/>
             </w:rPr>
           </w:pPr>
-          <w:hyperlink w:anchor="_Toc347507591" w:history="1">
+          <w:hyperlink w:anchor="_Toc347656837" w:history="1">
             <w:r>
               <w:rPr>
                 <w:rStyle w:val="Lienhypertexte"/>
@@ -1157,7 +1157,7 @@
                 <w:noProof/>
                 <w:webHidden/>
               </w:rPr>
-              <w:instrText xml:space="preserve"> PAGEREF _Toc347507591 \h </w:instrText>
+              <w:instrText xml:space="preserve"> PAGEREF _Toc347656837 \h </w:instrText>
             </w:r>
             <w:r>
               <w:rPr>
@@ -1200,7 +1200,7 @@
               <w:lang w:eastAsia="fr-FR"/>
             </w:rPr>
           </w:pPr>
-          <w:hyperlink w:anchor="_Toc347507592" w:history="1">
+          <w:hyperlink w:anchor="_Toc347656838" w:history="1">
             <w:r>
               <w:rPr>
                 <w:rStyle w:val="Lienhypertexte"/>
@@ -1227,7 +1227,7 @@
                 <w:noProof/>
                 <w:webHidden/>
               </w:rPr>
-              <w:instrText xml:space="preserve"> PAGEREF _Toc347507592 \h </w:instrText>
+              <w:instrText xml:space="preserve"> PAGEREF _Toc347656838 \h </w:instrText>
             </w:r>
             <w:r>
               <w:rPr>
@@ -1247,7 +1247,7 @@
                 <w:noProof/>
                 <w:webHidden/>
               </w:rPr>
-              <w:t>8</w:t>
+              <w:t>9</w:t>
             </w:r>
             <w:r>
               <w:rPr>
@@ -1270,7 +1270,7 @@
               <w:lang w:eastAsia="fr-FR"/>
             </w:rPr>
           </w:pPr>
-          <w:hyperlink w:anchor="_Toc347507593" w:history="1">
+          <w:hyperlink w:anchor="_Toc347656839" w:history="1">
             <w:r>
               <w:rPr>
                 <w:rStyle w:val="Lienhypertexte"/>
@@ -1297,7 +1297,7 @@
                 <w:noProof/>
                 <w:webHidden/>
               </w:rPr>
-              <w:instrText xml:space="preserve"> PAGEREF _Toc347507593 \h </w:instrText>
+              <w:instrText xml:space="preserve"> PAGEREF _Toc347656839 \h </w:instrText>
             </w:r>
             <w:r>
               <w:rPr>
@@ -1317,7 +1317,7 @@
                 <w:noProof/>
                 <w:webHidden/>
               </w:rPr>
-              <w:t>8</w:t>
+              <w:t>9</w:t>
             </w:r>
             <w:r>
               <w:rPr>
@@ -1340,7 +1340,7 @@
               <w:lang w:eastAsia="fr-FR"/>
             </w:rPr>
           </w:pPr>
-          <w:hyperlink w:anchor="_Toc347507594" w:history="1">
+          <w:hyperlink w:anchor="_Toc347656840" w:history="1">
             <w:r>
               <w:rPr>
                 <w:rStyle w:val="Lienhypertexte"/>
@@ -1367,7 +1367,7 @@
                 <w:noProof/>
                 <w:webHidden/>
               </w:rPr>
-              <w:instrText xml:space="preserve"> PAGEREF _Toc347507594 \h </w:instrText>
+              <w:instrText xml:space="preserve"> PAGEREF _Toc347656840 \h </w:instrText>
             </w:r>
             <w:r>
               <w:rPr>
@@ -1408,7 +1408,7 @@
               <w:lang w:eastAsia="fr-FR"/>
             </w:rPr>
           </w:pPr>
-          <w:hyperlink w:anchor="_Toc347507595" w:history="1">
+          <w:hyperlink w:anchor="_Toc347656841" w:history="1">
             <w:r>
               <w:rPr>
                 <w:rStyle w:val="Lienhypertexte"/>
@@ -1431,7 +1431,7 @@
               <w:rPr>
                 <w:webHidden/>
               </w:rPr>
-              <w:instrText xml:space="preserve"> PAGEREF _Toc347507595 \h </w:instrText>
+              <w:instrText xml:space="preserve"> PAGEREF _Toc347656841 \h </w:instrText>
             </w:r>
             <w:r>
               <w:rPr>
@@ -1448,7 +1448,7 @@
               <w:rPr>
                 <w:webHidden/>
               </w:rPr>
-              <w:t>9</w:t>
+              <w:t>10</w:t>
             </w:r>
             <w:r>
               <w:rPr>
@@ -1470,7 +1470,7 @@
               <w:lang w:eastAsia="fr-FR"/>
             </w:rPr>
           </w:pPr>
-          <w:hyperlink w:anchor="_Toc347507596" w:history="1">
+          <w:hyperlink w:anchor="_Toc347656842" w:history="1">
             <w:r>
               <w:rPr>
                 <w:rStyle w:val="Lienhypertexte"/>
@@ -1497,7 +1497,7 @@
                 <w:noProof/>
                 <w:webHidden/>
               </w:rPr>
-              <w:instrText xml:space="preserve"> PAGEREF _Toc347507596 \h </w:instrText>
+              <w:instrText xml:space="preserve"> PAGEREF _Toc347656842 \h </w:instrText>
             </w:r>
             <w:r>
               <w:rPr>
@@ -1517,7 +1517,7 @@
                 <w:noProof/>
                 <w:webHidden/>
               </w:rPr>
-              <w:t>9</w:t>
+              <w:t>10</w:t>
             </w:r>
             <w:r>
               <w:rPr>
@@ -1540,7 +1540,7 @@
               <w:lang w:eastAsia="fr-FR"/>
             </w:rPr>
           </w:pPr>
-          <w:hyperlink w:anchor="_Toc347507597" w:history="1">
+          <w:hyperlink w:anchor="_Toc347656843" w:history="1">
             <w:r>
               <w:rPr>
                 <w:rStyle w:val="Lienhypertexte"/>
@@ -1567,7 +1567,7 @@
                 <w:noProof/>
                 <w:webHidden/>
               </w:rPr>
-              <w:instrText xml:space="preserve"> PAGEREF _Toc347507597 \h </w:instrText>
+              <w:instrText xml:space="preserve"> PAGEREF _Toc347656843 \h </w:instrText>
             </w:r>
             <w:r>
               <w:rPr>
@@ -1610,7 +1610,7 @@
               <w:lang w:eastAsia="fr-FR"/>
             </w:rPr>
           </w:pPr>
-          <w:hyperlink w:anchor="_Toc347507598" w:history="1">
+          <w:hyperlink w:anchor="_Toc347656844" w:history="1">
             <w:r>
               <w:rPr>
                 <w:rStyle w:val="Lienhypertexte"/>
@@ -1637,7 +1637,7 @@
                 <w:noProof/>
                 <w:webHidden/>
               </w:rPr>
-              <w:instrText xml:space="preserve"> PAGEREF _Toc347507598 \h </w:instrText>
+              <w:instrText xml:space="preserve"> PAGEREF _Toc347656844 \h </w:instrText>
             </w:r>
             <w:r>
               <w:rPr>
@@ -1657,7 +1657,7 @@
                 <w:noProof/>
                 <w:webHidden/>
               </w:rPr>
-              <w:t>10</w:t>
+              <w:t>11</w:t>
             </w:r>
             <w:r>
               <w:rPr>
@@ -1680,7 +1680,7 @@
               <w:lang w:eastAsia="fr-FR"/>
             </w:rPr>
           </w:pPr>
-          <w:hyperlink w:anchor="_Toc347507599" w:history="1">
+          <w:hyperlink w:anchor="_Toc347656845" w:history="1">
             <w:r>
               <w:rPr>
                 <w:rStyle w:val="Lienhypertexte"/>
@@ -1707,7 +1707,7 @@
                 <w:noProof/>
                 <w:webHidden/>
               </w:rPr>
-              <w:instrText xml:space="preserve"> PAGEREF _Toc347507599 \h </w:instrText>
+              <w:instrText xml:space="preserve"> PAGEREF _Toc347656845 \h </w:instrText>
             </w:r>
             <w:r>
               <w:rPr>
@@ -1727,7 +1727,7 @@
                 <w:noProof/>
                 <w:webHidden/>
               </w:rPr>
-              <w:t>10</w:t>
+              <w:t>11</w:t>
             </w:r>
             <w:r>
               <w:rPr>
@@ -1750,7 +1750,7 @@
               <w:lang w:eastAsia="fr-FR"/>
             </w:rPr>
           </w:pPr>
-          <w:hyperlink w:anchor="_Toc347507600" w:history="1">
+          <w:hyperlink w:anchor="_Toc347656846" w:history="1">
             <w:r>
               <w:rPr>
                 <w:rStyle w:val="Lienhypertexte"/>
@@ -1777,7 +1777,7 @@
                 <w:noProof/>
                 <w:webHidden/>
               </w:rPr>
-              <w:instrText xml:space="preserve"> PAGEREF _Toc347507600 \h </w:instrText>
+              <w:instrText xml:space="preserve"> PAGEREF _Toc347656846 \h </w:instrText>
             </w:r>
             <w:r>
               <w:rPr>
@@ -1880,7 +1880,7 @@
       <w:pPr>
         <w:pStyle w:val="Titre1"/>
       </w:pPr>
-      <w:bookmarkStart w:id="2" w:name="_Toc347507578"/>
+      <w:bookmarkStart w:id="2" w:name="_Toc347656824"/>
       <w:r>
         <w:t>Architecture</w:t>
       </w:r>
@@ -1938,7 +1938,7 @@
       <w:pPr>
         <w:pStyle w:val="Titre1"/>
       </w:pPr>
-      <w:bookmarkStart w:id="3" w:name="_Toc347507579"/>
+      <w:bookmarkStart w:id="3" w:name="_Toc347656825"/>
       <w:r>
         <w:lastRenderedPageBreak/>
         <w:t>Implémentation</w:t>
@@ -1952,7 +1952,7 @@
       <w:pPr>
         <w:pStyle w:val="Titre2"/>
       </w:pPr>
-      <w:bookmarkStart w:id="4" w:name="_Toc347507580"/>
+      <w:bookmarkStart w:id="4" w:name="_Toc347656826"/>
       <w:r>
         <w:t>JPA</w:t>
       </w:r>
@@ -1962,7 +1962,7 @@
       <w:pPr>
         <w:pStyle w:val="Titre3"/>
       </w:pPr>
-      <w:bookmarkStart w:id="5" w:name="_Toc347507581"/>
+      <w:bookmarkStart w:id="5" w:name="_Toc347656827"/>
       <w:proofErr w:type="spellStart"/>
       <w:r>
         <w:t>Hibernate</w:t>
@@ -2190,7 +2190,7 @@
           <w:rFonts w:asciiTheme="minorHAnsi" w:hAnsiTheme="minorHAnsi"/>
         </w:rPr>
       </w:pPr>
-      <w:bookmarkStart w:id="6" w:name="_Toc347507582"/>
+      <w:bookmarkStart w:id="6" w:name="_Toc347656828"/>
       <w:proofErr w:type="spellStart"/>
       <w:r>
         <w:t>Filter</w:t>
@@ -2437,7 +2437,7 @@
       <w:pPr>
         <w:pStyle w:val="Titre3"/>
       </w:pPr>
-      <w:bookmarkStart w:id="7" w:name="_Toc347507583"/>
+      <w:bookmarkStart w:id="7" w:name="_Toc347656829"/>
       <w:r>
         <w:t xml:space="preserve">Stratégies de </w:t>
       </w:r>
@@ -4266,7 +4266,7 @@
       <w:pPr>
         <w:pStyle w:val="Titre3"/>
       </w:pPr>
-      <w:bookmarkStart w:id="8" w:name="_Toc347507584"/>
+      <w:bookmarkStart w:id="8" w:name="_Toc347656830"/>
       <w:r>
         <w:t>Cardinalités</w:t>
       </w:r>
@@ -5210,7 +5210,7 @@
       <w:pPr>
         <w:pStyle w:val="Titre3"/>
       </w:pPr>
-      <w:bookmarkStart w:id="9" w:name="_Toc347507585"/>
+      <w:bookmarkStart w:id="9" w:name="_Toc347656831"/>
       <w:proofErr w:type="spellStart"/>
       <w:r>
         <w:t>Criteria</w:t>
@@ -5665,7 +5665,7 @@
       <w:pPr>
         <w:pStyle w:val="Titre3"/>
       </w:pPr>
-      <w:bookmarkStart w:id="10" w:name="_Toc347507586"/>
+      <w:bookmarkStart w:id="10" w:name="_Toc347656832"/>
       <w:proofErr w:type="spellStart"/>
       <w:r>
         <w:t>Fetch</w:t>
@@ -6669,7 +6669,7 @@
       <w:pPr>
         <w:pStyle w:val="Titre2"/>
       </w:pPr>
-      <w:bookmarkStart w:id="11" w:name="_Toc347507587"/>
+      <w:bookmarkStart w:id="11" w:name="_Toc347656833"/>
       <w:proofErr w:type="spellStart"/>
       <w:r>
         <w:t>RESTeasy</w:t>
@@ -6684,7 +6684,7 @@
       <w:pPr>
         <w:pStyle w:val="Titre3"/>
       </w:pPr>
-      <w:bookmarkStart w:id="12" w:name="_Toc347507588"/>
+      <w:bookmarkStart w:id="12" w:name="_Toc347656834"/>
       <w:r>
         <w:t>Services</w:t>
       </w:r>
@@ -6796,13 +6796,192 @@
     <w:p>
       <w:pPr>
         <w:pStyle w:val="Paragraphedeliste"/>
+        <w:numPr>
+          <w:ilvl w:val="0"/>
+          <w:numId w:val="2"/>
+        </w:numPr>
+      </w:pPr>
+      <w:r>
+        <w:t>Affichage des différents services demandés pour le libraire :</w:t>
+      </w:r>
+    </w:p>
+    <w:p>
+      <w:pPr>
+        <w:pStyle w:val="Paragraphedeliste"/>
+        <w:numPr>
+          <w:ilvl w:val="1"/>
+          <w:numId w:val="2"/>
+        </w:numPr>
+      </w:pPr>
+      <w:r>
+        <w:t xml:space="preserve">Connaitre les œuvres qui n’ont pas de reproductions / qui ont </w:t>
+      </w:r>
+      <w:r>
+        <w:t>une (</w:t>
+      </w:r>
+      <w:r>
+        <w:t>des) reproduction(s)</w:t>
+      </w:r>
+    </w:p>
+    <w:p>
+      <w:pPr>
+        <w:pStyle w:val="Paragraphedeliste"/>
+        <w:numPr>
+          <w:ilvl w:val="1"/>
+          <w:numId w:val="2"/>
+        </w:numPr>
+      </w:pPr>
+      <w:r>
+        <w:t>Lister toutes les reproductions d’œuvre</w:t>
+      </w:r>
+    </w:p>
+    <w:p>
+      <w:pPr>
+        <w:pStyle w:val="Paragraphedeliste"/>
+        <w:numPr>
+          <w:ilvl w:val="1"/>
+          <w:numId w:val="2"/>
+        </w:numPr>
+      </w:pPr>
+      <w:r>
+        <w:t>Connaitre l’état des stocks pour les reproductions d’une œuvre</w:t>
+      </w:r>
+    </w:p>
+    <w:p>
+      <w:pPr>
+        <w:pStyle w:val="Paragraphedeliste"/>
+        <w:numPr>
+          <w:ilvl w:val="1"/>
+          <w:numId w:val="2"/>
+        </w:numPr>
+      </w:pPr>
+      <w:r>
+        <w:t>Fixer le prix d’une reproduction</w:t>
+      </w:r>
+    </w:p>
+    <w:p>
+      <w:pPr>
+        <w:pStyle w:val="Paragraphedeliste"/>
+        <w:numPr>
+          <w:ilvl w:val="1"/>
+          <w:numId w:val="2"/>
+        </w:numPr>
+      </w:pPr>
+      <w:r>
+        <w:t>Afficher toutes les reproductions des différentes œuvres constituant une collection</w:t>
+      </w:r>
+    </w:p>
+    <w:p>
+      <w:pPr>
+        <w:pStyle w:val="Paragraphedeliste"/>
+        <w:numPr>
+          <w:ilvl w:val="1"/>
+          <w:numId w:val="2"/>
+        </w:numPr>
+      </w:pPr>
+      <w:r>
+        <w:t>Afficher toutes les œuvres d’une collection qui n’ont encore jamais été reproduites</w:t>
+      </w:r>
+    </w:p>
+    <w:p>
+      <w:pPr>
+        <w:pStyle w:val="Paragraphedeliste"/>
+      </w:pPr>
+      <w:r>
+        <w:sym w:font="Wingdings" w:char="F0E8"/>
+      </w:r>
+      <w:r>
+        <w:t xml:space="preserve">Pour effectuer ces requêtes nous avons utilisé le langage </w:t>
+      </w:r>
+      <w:r>
+        <w:rPr>
+          <w:b/>
+        </w:rPr>
+        <w:t>JPQL</w:t>
+      </w:r>
+      <w:r>
+        <w:rPr>
+          <w:b/>
+        </w:rPr>
+        <w:t xml:space="preserve"> </w:t>
+      </w:r>
+      <w:r>
+        <w:t xml:space="preserve">(jointures, sous-requêtes, </w:t>
+      </w:r>
+      <w:r>
+        <w:t>existence</w:t>
+      </w:r>
+      <w:r>
+        <w:t>, ..)</w:t>
+      </w:r>
+    </w:p>
+    <w:p>
+      <w:pPr>
+        <w:pStyle w:val="Paragraphedeliste"/>
+        <w:ind w:left="0"/>
+      </w:pPr>
+    </w:p>
+    <w:p>
+      <w:pPr>
+        <w:pStyle w:val="Paragraphedeliste"/>
+      </w:pPr>
+    </w:p>
+    <w:p>
+      <w:pPr>
+        <w:pStyle w:val="Paragraphedeliste"/>
+        <w:ind w:left="0"/>
+      </w:pPr>
+      <w:r>
+        <w:t>Etant donné que l’architecture REST n’utilise pas de WSDL pour décrire les services mis en place, c’est au développeur de fournir sa documentation pour les personnes souhaitant consommer son API.</w:t>
+      </w:r>
+    </w:p>
+    <w:p>
+      <w:pPr>
+        <w:pStyle w:val="Paragraphedeliste"/>
+        <w:ind w:left="0"/>
+      </w:pPr>
+      <w:r>
+        <w:t xml:space="preserve">Nous avons créé un wiki sur notre </w:t>
+      </w:r>
+      <w:proofErr w:type="spellStart"/>
+      <w:r>
+        <w:t>github</w:t>
+      </w:r>
+      <w:proofErr w:type="spellEnd"/>
+      <w:r>
+        <w:t xml:space="preserve"> pour détailler nos services :</w:t>
+      </w:r>
+    </w:p>
+    <w:p>
+      <w:pPr>
+        <w:pStyle w:val="Paragraphedeliste"/>
+        <w:ind w:left="0"/>
+      </w:pPr>
+      <w:hyperlink r:id="rId11" w:history="1">
+        <w:r>
+          <w:rPr>
+            <w:rStyle w:val="Lienhypertexte"/>
+          </w:rPr>
+          <w:t>https://github.com/isylhdin/ALD_Projet/wiki/Services-REST</w:t>
+        </w:r>
+      </w:hyperlink>
+    </w:p>
+    <w:p>
+      <w:pPr>
+        <w:pStyle w:val="Paragraphedeliste"/>
+        <w:ind w:left="0"/>
+      </w:pPr>
+    </w:p>
+    <w:p>
+      <w:pPr>
+        <w:pStyle w:val="Paragraphedeliste"/>
       </w:pPr>
     </w:p>
     <w:p>
       <w:pPr>
         <w:pStyle w:val="Titre3"/>
       </w:pPr>
-      <w:bookmarkStart w:id="13" w:name="_Toc347507589"/>
+      <w:bookmarkStart w:id="13" w:name="_Toc347656835"/>
       <w:r>
         <w:t>JAXB</w:t>
       </w:r>
@@ -6889,7 +7068,7 @@
       <w:pPr>
         <w:pStyle w:val="Titre2"/>
       </w:pPr>
-      <w:bookmarkStart w:id="14" w:name="_Toc347507590"/>
+      <w:bookmarkStart w:id="14" w:name="_Toc347656836"/>
       <w:r>
         <w:t>Bases de données</w:t>
       </w:r>
@@ -6899,7 +7078,7 @@
       <w:pPr>
         <w:pStyle w:val="Titre3"/>
       </w:pPr>
-      <w:bookmarkStart w:id="15" w:name="_Toc347507591"/>
+      <w:bookmarkStart w:id="15" w:name="_Toc347656837"/>
       <w:r>
         <w:t>MySQL</w:t>
       </w:r>
@@ -6922,7 +7101,7 @@
       <w:r>
         <w:t xml:space="preserve">Pour savoir comment les utiliser voir : </w:t>
       </w:r>
-      <w:hyperlink r:id="rId11" w:history="1">
+      <w:hyperlink r:id="rId12" w:history="1">
         <w:r>
           <w:rPr>
             <w:rStyle w:val="Lienhypertexte"/>
@@ -6952,8 +7131,9 @@
       <w:pPr>
         <w:pStyle w:val="Titre3"/>
       </w:pPr>
-      <w:bookmarkStart w:id="16" w:name="_Toc347507592"/>
-      <w:r>
+      <w:bookmarkStart w:id="16" w:name="_Toc347656838"/>
+      <w:r>
+        <w:lastRenderedPageBreak/>
         <w:t>Profils</w:t>
       </w:r>
       <w:bookmarkEnd w:id="16"/>
@@ -6967,7 +7147,7 @@
       <w:r>
         <w:t xml:space="preserve">Voir : </w:t>
       </w:r>
-      <w:hyperlink r:id="rId12" w:history="1">
+      <w:hyperlink r:id="rId13" w:history="1">
         <w:r>
           <w:rPr>
             <w:rStyle w:val="Lienhypertexte"/>
@@ -6981,7 +7161,7 @@
       <w:pPr>
         <w:pStyle w:val="Titre3"/>
       </w:pPr>
-      <w:bookmarkStart w:id="17" w:name="_Toc347507593"/>
+      <w:bookmarkStart w:id="17" w:name="_Toc347656839"/>
       <w:r>
         <w:t>C3p0</w:t>
       </w:r>
@@ -7400,7 +7580,6 @@
           <w:szCs w:val="14"/>
           <w:lang w:val="en-US"/>
         </w:rPr>
-        <w:lastRenderedPageBreak/>
         <w:t>[</w:t>
       </w:r>
       <w:proofErr w:type="gramStart"/>
@@ -8160,7 +8339,7 @@
       <w:pPr>
         <w:pStyle w:val="Titre2"/>
       </w:pPr>
-      <w:bookmarkStart w:id="18" w:name="_Toc347507594"/>
+      <w:bookmarkStart w:id="18" w:name="_Toc347656840"/>
       <w:r>
         <w:t>Tests unitaires</w:t>
       </w:r>
@@ -8520,6 +8699,7 @@
         <w:pStyle w:val="Titre"/>
       </w:pPr>
       <w:r>
+        <w:lastRenderedPageBreak/>
         <w:t>Front-End</w:t>
       </w:r>
     </w:p>
@@ -8574,7 +8754,7 @@
       <w:pPr>
         <w:pStyle w:val="Titre1"/>
       </w:pPr>
-      <w:bookmarkStart w:id="19" w:name="_Toc347507595"/>
+      <w:bookmarkStart w:id="19" w:name="_Toc347656841"/>
       <w:r>
         <w:t>Implémentation</w:t>
       </w:r>
@@ -8588,7 +8768,7 @@
       <w:pPr>
         <w:pStyle w:val="Titre2"/>
       </w:pPr>
-      <w:bookmarkStart w:id="20" w:name="_Toc347507596"/>
+      <w:bookmarkStart w:id="20" w:name="_Toc347656842"/>
       <w:proofErr w:type="spellStart"/>
       <w:r>
         <w:t>Piriti</w:t>
@@ -8694,7 +8874,6 @@
         </w:rPr>
       </w:pPr>
       <w:r>
-        <w:lastRenderedPageBreak/>
         <w:t xml:space="preserve">Il suffit de définir une interface de type </w:t>
       </w:r>
       <w:proofErr w:type="spellStart"/>
@@ -9048,7 +9227,7 @@
       <w:pPr>
         <w:pStyle w:val="Titre2"/>
       </w:pPr>
-      <w:bookmarkStart w:id="21" w:name="_Toc347507597"/>
+      <w:bookmarkStart w:id="21" w:name="_Toc347656843"/>
       <w:r>
         <w:t>Errai</w:t>
       </w:r>
@@ -9171,8 +9350,9 @@
       <w:pPr>
         <w:pStyle w:val="Titre2"/>
       </w:pPr>
-      <w:bookmarkStart w:id="22" w:name="_Toc347507598"/>
-      <w:r>
+      <w:bookmarkStart w:id="22" w:name="_Toc347656844"/>
+      <w:r>
+        <w:lastRenderedPageBreak/>
         <w:t>Problèmes rencontrés</w:t>
       </w:r>
       <w:bookmarkEnd w:id="22"/>
@@ -9181,7 +9361,7 @@
       <w:pPr>
         <w:pStyle w:val="Titre3"/>
       </w:pPr>
-      <w:bookmarkStart w:id="23" w:name="_Toc347507599"/>
+      <w:bookmarkStart w:id="23" w:name="_Toc347656845"/>
       <w:proofErr w:type="spellStart"/>
       <w:r>
         <w:t>Same</w:t>
@@ -9346,7 +9526,7 @@
       <w:pPr>
         <w:pStyle w:val="Titre3"/>
       </w:pPr>
-      <w:bookmarkStart w:id="24" w:name="_Toc347507600"/>
+      <w:bookmarkStart w:id="24" w:name="_Toc347656846"/>
       <w:r>
         <w:t>Modification du content-type des requêtes</w:t>
       </w:r>
@@ -9386,7 +9566,7 @@
       </w:r>
     </w:p>
     <w:sectPr>
-      <w:footerReference w:type="default" r:id="rId13"/>
+      <w:footerReference w:type="default" r:id="rId14"/>
       <w:pgSz w:w="11906" w:h="16838"/>
       <w:pgMar w:top="1417" w:right="1417" w:bottom="1417" w:left="1417" w:header="708" w:footer="708" w:gutter="0"/>
       <w:cols w:space="708"/>
@@ -9461,7 +9641,7 @@
                 <w:sz w:val="32"/>
                 <w:szCs w:val="32"/>
               </w:rPr>
-              <w:t>11</w:t>
+              <w:t>9</w:t>
             </w:r>
           </w:fldSimple>
         </w:p>
@@ -9642,7 +9822,7 @@
         <w:rFonts w:ascii="Symbol" w:hAnsi="Symbol" w:hint="default"/>
       </w:rPr>
     </w:lvl>
-    <w:lvl w:ilvl="1" w:tplc="040C0003" w:tentative="1">
+    <w:lvl w:ilvl="1" w:tplc="040C0003">
       <w:start w:val="1"/>
       <w:numFmt w:val="bullet"/>
       <w:lvlText w:val="o"/>
@@ -11001,7 +11181,7 @@
 </file>
 
 <file path=customXml/itemProps1.xml><?xml version="1.0" encoding="utf-8"?>
-<ds:datastoreItem xmlns:ds="http://schemas.openxmlformats.org/officeDocument/2006/customXml" ds:itemID="{F76F3092-2EE4-4C35-85DE-C7B502106E9A}">
+<ds:datastoreItem xmlns:ds="http://schemas.openxmlformats.org/officeDocument/2006/customXml" ds:itemID="{1808DF2A-5770-469C-87E2-2A42CBB14C5E}">
   <ds:schemaRefs>
     <ds:schemaRef ds:uri="http://schemas.openxmlformats.org/officeDocument/2006/bibliography"/>
   </ds:schemaRefs>

</xml_diff>